<commit_message>
Correciones de TP Caja Blanca
</commit_message>
<xml_diff>
--- a/Material Practico/Trabajos Practicos/No evaluables/TPNE - 09- Testing Metodos de Blanca.docx
+++ b/Material Practico/Trabajos Practicos/No evaluables/TPNE - 09- Testing Metodos de Blanca.docx
@@ -308,11 +308,6 @@
           <w:rFonts w:ascii="Calibri" w:eastAsia="Calibri" w:hAnsi="Calibri" w:cs="Calibri"/>
         </w:rPr>
         <w:tab/>
-      </w:r>
-      <w:r>
-        <w:rPr>
-          <w:rFonts w:ascii="Calibri" w:eastAsia="Calibri" w:hAnsi="Calibri" w:cs="Calibri"/>
-        </w:rPr>
         <w:t xml:space="preserve">-    </w:t>
       </w:r>
       <w:proofErr w:type="spellStart"/>
@@ -1486,23 +1481,26 @@
               <w:t>5</w:t>
             </w:r>
             <w:r>
-              <w:t>)Cliente Disney, Descripción “AAAAAAAAAAAAAAAAAAAAAAAAAAAAAAAAAAAAAAAAAAAAAAAAAAAAAAAAAAAAAAAAAAAAAAAAAAAAAAAAAAAAAAAAAAAAAAAAAAAAAAAAAAAAAAAAAAAAAAAAAAAAAAAAAAAAAAAAAAAAAAAAAAAAAAAAAAAAAAAAAAAAAAAAAAAAAAAAAAAAAAAAAAAAAAAAAAAAAAAAAAAAAAAAAAAAAAAAAAAAAAAAA</w:t>
-            </w:r>
-            <w:r>
-              <w:t>AAAAAAAAAAAAAAAAAAAAAAAAAAAAAAAAAAAAAAAAAAAAAAAAAAAAAAAAAAAAAAAAAAAAAAAAAAAAAAAAAAAAAAAAAAAAAAAAAAAAAAAAAAAAAAAAAAAAAAAAAAAAAAAAAAAAAAAAAAAAAAAAAAAAAAAAAAAAA”</w:t>
-            </w:r>
-          </w:p>
-          <w:p>
-            <w:pPr>
-              <w:widowControl w:val="0"/>
-              <w:spacing w:line="240" w:lineRule="auto"/>
-              <w:jc w:val="both"/>
-            </w:pPr>
-            <w:r>
-              <w:t>6</w:t>
+              <w:t>)</w:t>
+            </w:r>
+            <w:r>
+              <w:t xml:space="preserve"> </w:t>
+            </w:r>
+            <w:r>
+              <w:t>Cliente Disney, Descripción &gt; 250 caracteres</w:t>
             </w:r>
             <w:bookmarkStart w:id="1" w:name="_GoBack"/>
             <w:bookmarkEnd w:id="1"/>
+          </w:p>
+          <w:p>
+            <w:pPr>
+              <w:widowControl w:val="0"/>
+              <w:spacing w:line="240" w:lineRule="auto"/>
+              <w:jc w:val="both"/>
+            </w:pPr>
+            <w:r>
+              <w:t>6</w:t>
+            </w:r>
             <w:r>
               <w:t>)No se carga cliente</w:t>
             </w:r>
@@ -1560,7 +1558,6 @@
               <w:jc w:val="both"/>
             </w:pPr>
             <w:r>
-              <w:lastRenderedPageBreak/>
               <w:t>Cliente Disney existe</w:t>
             </w:r>
           </w:p>
@@ -1616,6 +1613,7 @@
               <w:rPr>
                 <w:rFonts w:ascii="Calibri" w:eastAsia="Calibri" w:hAnsi="Calibri" w:cs="Calibri"/>
               </w:rPr>
+              <w:lastRenderedPageBreak/>
               <w:t>Cobertura:</w:t>
             </w:r>
           </w:p>
@@ -1803,13 +1801,13 @@
               <w:jc w:val="both"/>
             </w:pPr>
             <w:r>
-              <w:t>6)Cliente Disney, Descripci</w:t>
-            </w:r>
-            <w:r>
-              <w:t>ón “AAAAAAAAAAAAAAAAAAAAAAAAAAAAAAAAAAAAAAAAAAAAAAAAAAAAAAAAAAAAAAAAAAAAAAAAAAAAAAAAAAAAAAAAAAAAAAAAAAAAAAAAAAAAAAAAAAAAAAAAAAAAAAAAAAAAAAAAAAAAAAAAAAAAAAAAAAAAAAAAAAAAAAAAAAAAAAAAAAAAAAAAAAAAAAAAAAAAAAAAAAAAAAAAAAAAAAAAAAAAAAAAAAAAAAAAAAAAAAAAAAAAAAAAAAAA</w:t>
-            </w:r>
-            <w:r>
-              <w:t>AAAAAAAAAAAAAAAAAAAAAAAAAAAAAAAAAAAAAAAAAAAAAAAAAAAAAAAAAAAAAAAAAAAAAAAAAAAAAAAAAAAAAAAAAAAAAAAAAAAAAAAAAAAAAAAAAAAAAAAAAAAAAAAAAA”</w:t>
+              <w:t>6)</w:t>
+            </w:r>
+            <w:r>
+              <w:t xml:space="preserve"> </w:t>
+            </w:r>
+            <w:r>
+              <w:t>Cliente Disney, Descripción &gt; 250 caracteres</w:t>
             </w:r>
           </w:p>
           <w:p>
@@ -3469,7 +3467,6 @@
               <w:jc w:val="both"/>
             </w:pPr>
             <w:r>
-              <w:lastRenderedPageBreak/>
               <w:t>Datos de los casos de prueba</w:t>
             </w:r>
           </w:p>
@@ -3597,10 +3594,7 @@
               <w:jc w:val="both"/>
             </w:pPr>
             <w:r>
-              <w:t>7</w:t>
-            </w:r>
-            <w:r>
-              <w:t xml:space="preserve">)Cliente Disney, Descripción “Sirenita”, </w:t>
+              <w:t xml:space="preserve">7)Cliente Disney, Descripción “Sirenita”, </w:t>
             </w:r>
             <w:proofErr w:type="spellStart"/>
             <w:r>
@@ -3608,10 +3602,7 @@
             </w:r>
             <w:proofErr w:type="spellEnd"/>
             <w:r>
-              <w:t xml:space="preserve"> 0</w:t>
-            </w:r>
-            <w:r>
-              <w:t>, nombres []</w:t>
+              <w:t xml:space="preserve"> 0, nombres []</w:t>
             </w:r>
           </w:p>
           <w:p>
@@ -3660,6 +3651,7 @@
               <w:jc w:val="both"/>
             </w:pPr>
             <w:r>
+              <w:lastRenderedPageBreak/>
               <w:t>Precondiciones</w:t>
             </w:r>
           </w:p>

</xml_diff>